<commit_message>
bỗ sung: các thuộc tính     android:gravity="": thuộc tính căn lề cho các view     android:visibility="": thuộc tính ẩn hiện các
</commit_message>
<xml_diff>
--- a/android-beginner/ThietKeGiaoDien/Lesson-8-viewGroup-linearLayout.docx
+++ b/android-beginner/ThietKeGiaoDien/Lesson-8-viewGroup-linearLayout.docx
@@ -13,6 +13,81 @@
           <w:lang w:val="en-US"/>
         </w:rPr>
         <w:t>Lesson-8-viewGroup-linearLayout</w:t>
+      </w:r>
+    </w:p>
+    <w:p>
+      <w:pPr>
+        <w:rPr>
+          <w:lang w:val="en-US"/>
+        </w:rPr>
+      </w:pPr>
+      <w:r>
+        <w:rPr>
+          <w:lang w:val="en-US"/>
+        </w:rPr>
+        <w:t>Layout_with/layout_height: thuộc tính</w:t>
+      </w:r>
+    </w:p>
+    <w:p>
+      <w:pPr>
+        <w:rPr>
+          <w:lang w:val="en-US"/>
+        </w:rPr>
+      </w:pPr>
+      <w:r>
+        <w:rPr>
+          <w:lang w:val="en-US"/>
+        </w:rPr>
+        <w:t>Wrap</w:t>
+      </w:r>
+      <w:r>
+        <w:rPr>
+          <w:lang w:val="en-US"/>
+        </w:rPr>
+        <w:t>_</w:t>
+      </w:r>
+      <w:r>
+        <w:rPr>
+          <w:lang w:val="en-US"/>
+        </w:rPr>
+        <w:t>content</w:t>
+      </w:r>
+      <w:r>
+        <w:rPr>
+          <w:lang w:val="en-US"/>
+        </w:rPr>
+        <w:t>: bao nội dung bên trong</w:t>
+      </w:r>
+    </w:p>
+    <w:p>
+      <w:pPr>
+        <w:rPr>
+          <w:lang w:val="en-US"/>
+        </w:rPr>
+      </w:pPr>
+      <w:r>
+        <w:rPr>
+          <w:lang w:val="en-US"/>
+        </w:rPr>
+        <w:t>Wrap</w:t>
+      </w:r>
+      <w:r>
+        <w:rPr>
+          <w:lang w:val="en-US"/>
+        </w:rPr>
+        <w:t>_</w:t>
+      </w:r>
+      <w:r>
+        <w:rPr>
+          <w:lang w:val="en-US"/>
+        </w:rPr>
+        <w:t>parent</w:t>
+      </w:r>
+      <w:r>
+        <w:rPr>
+          <w:lang w:val="en-US"/>
+        </w:rPr>
+        <w:t>: toàn bộ màn hình</w:t>
       </w:r>
     </w:p>
     <w:sectPr>

</xml_diff>